<commit_message>
Añadido chicago para comparar y también el documento word del mismo estilo. También el archivo cambios a realizar con indicaciones de lo que veo que falta
</commit_message>
<xml_diff>
--- a/Lorem ipsum dolor sit amet.docx
+++ b/Lorem ipsum dolor sit amet.docx
@@ -13081,7 +13081,7 @@
         <w:t xml:space="preserve"> Gestalt</w:t>
       </w:r>
       <w:r>
-        <w:t>, 2</w:t>
+        <w:t>, 2.</w:t>
       </w:r>
       <w:r>
         <w:rPr>
@@ -13484,7 +13484,7 @@
         <w:fldChar w:fldCharType="begin"/>
       </w:r>
       <w:r>
-        <w:instrText xml:space="preserve"> ADDIN ZOTERO_ITEM CSL_CITATION {"citationID":"Izunsqq2","properties":{"formattedCitation":"{\\scaps Scheffczyk, L.}, {\\i{}Katholische Glaubenswelt: Wahrheit und Gestalt}, 2\\super a\\nosupersub{} ed., Aschaffenburg: Pattloch, 1978, 57-67.","plainCitation":"Scheffczyk, L., Katholische Glaubenswelt: Wahrheit und Gestalt, 2a ed., Aschaffenburg: Pattloch, 1978, 57-67.","noteIndex":5},"citationItems":[{"id":305,"uris":["http://zotero.org/users/789668/items/8SKZPJU8"],"itemData":{"id":305,"type":"book","citation-key":"Scheffczyk1978","edition":"2","ISBN":"978-3-557-91148-7","language":"ger","number-of-pages":"381","publisher":"Pattloch","publisher-place":"Aschaffenburg","source":"unika.unav.edu","title":"Katholische Glaubenswelt: Wahrheit und Gestalt","title-short":"Katholische Glaubenswelt","author":[{"family":"Scheffczyk","given":"Leo"}],"issued":{"date-parts":[["1978"]]}},"locator":"57-67","label":"page"}],"schema":"https://github.com/citation-style-language/schema/raw/master/csl-citation.json"} </w:instrText>
+        <w:instrText xml:space="preserve"> ADDIN ZOTERO_ITEM CSL_CITATION {"citationID":"Izunsqq2","properties":{"formattedCitation":"{\\scaps Scheffczyk, L.}, {\\i{}Katholische Glaubenswelt: Wahrheit und Gestalt}, 2.\\super a\\nosupersub{} ed., Aschaffenburg: Pattloch, 1978, 57-67.","plainCitation":"Scheffczyk, L., Katholische Glaubenswelt: Wahrheit und Gestalt, 2.a ed., Aschaffenburg: Pattloch, 1978, 57-67.","noteIndex":5},"citationItems":[{"id":305,"uris":["http://zotero.org/users/789668/items/8SKZPJU8"],"itemData":{"id":305,"type":"book","citation-key":"Scheffczyk1978","edition":"2","ISBN":"978-3-557-91148-7","language":"ger","number-of-pages":"381","publisher":"Pattloch","publisher-place":"Aschaffenburg","source":"unika.unav.edu","title":"Katholische Glaubenswelt: Wahrheit und Gestalt","title-short":"Katholische Glaubenswelt","author":[{"family":"Scheffczyk","given":"Leo"}],"issued":{"date-parts":[["1978"]]}},"locator":"57-67","label":"page"}],"schema":"https://github.com/citation-style-language/schema/raw/master/csl-citation.json"} </w:instrText>
       </w:r>
       <w:r>
         <w:fldChar w:fldCharType="separate"/>
@@ -13504,6 +13504,7 @@
         </w:rPr>
         <w:t xml:space="preserve">, </w:t>
       </w:r>
+      <w:proofErr w:type="spellStart"/>
       <w:r>
         <w:rPr>
           <w:rFonts w:ascii="Aptos" w:hAnsi="Aptos" w:cs="Times New Roman"/>
@@ -13511,14 +13512,84 @@
           <w:iCs/>
           <w:kern w:val="0"/>
         </w:rPr>
-        <w:t>Katholische Glaubenswelt: Wahrheit und Gestalt</w:t>
+        <w:t>Katholische</w:t>
+      </w:r>
+      <w:proofErr w:type="spellEnd"/>
+      <w:r>
+        <w:rPr>
+          <w:rFonts w:ascii="Aptos" w:hAnsi="Aptos" w:cs="Times New Roman"/>
+          <w:i/>
+          <w:iCs/>
+          <w:kern w:val="0"/>
+        </w:rPr>
+        <w:t xml:space="preserve"> </w:t>
+      </w:r>
+      <w:proofErr w:type="spellStart"/>
+      <w:r>
+        <w:rPr>
+          <w:rFonts w:ascii="Aptos" w:hAnsi="Aptos" w:cs="Times New Roman"/>
+          <w:i/>
+          <w:iCs/>
+          <w:kern w:val="0"/>
+        </w:rPr>
+        <w:t>Glaubenswelt</w:t>
+      </w:r>
+      <w:proofErr w:type="spellEnd"/>
+      <w:r>
+        <w:rPr>
+          <w:rFonts w:ascii="Aptos" w:hAnsi="Aptos" w:cs="Times New Roman"/>
+          <w:i/>
+          <w:iCs/>
+          <w:kern w:val="0"/>
+        </w:rPr>
+        <w:t xml:space="preserve">: </w:t>
+      </w:r>
+      <w:proofErr w:type="spellStart"/>
+      <w:r>
+        <w:rPr>
+          <w:rFonts w:ascii="Aptos" w:hAnsi="Aptos" w:cs="Times New Roman"/>
+          <w:i/>
+          <w:iCs/>
+          <w:kern w:val="0"/>
+        </w:rPr>
+        <w:t>Wahrheit</w:t>
+      </w:r>
+      <w:proofErr w:type="spellEnd"/>
+      <w:r>
+        <w:rPr>
+          <w:rFonts w:ascii="Aptos" w:hAnsi="Aptos" w:cs="Times New Roman"/>
+          <w:i/>
+          <w:iCs/>
+          <w:kern w:val="0"/>
+        </w:rPr>
+        <w:t xml:space="preserve"> </w:t>
+      </w:r>
+      <w:proofErr w:type="spellStart"/>
+      <w:r>
+        <w:rPr>
+          <w:rFonts w:ascii="Aptos" w:hAnsi="Aptos" w:cs="Times New Roman"/>
+          <w:i/>
+          <w:iCs/>
+          <w:kern w:val="0"/>
+        </w:rPr>
+        <w:t>und</w:t>
+      </w:r>
+      <w:proofErr w:type="spellEnd"/>
+      <w:r>
+        <w:rPr>
+          <w:rFonts w:ascii="Aptos" w:hAnsi="Aptos" w:cs="Times New Roman"/>
+          <w:i/>
+          <w:iCs/>
+          <w:kern w:val="0"/>
+        </w:rPr>
+        <w:t xml:space="preserve"> Gestalt</w:t>
       </w:r>
       <w:r>
         <w:rPr>
           <w:rFonts w:ascii="Aptos" w:hAnsi="Aptos" w:cs="Times New Roman"/>
           <w:kern w:val="0"/>
         </w:rPr>
-        <w:t>, 2</w:t>
+        <w:t>, 2.</w:t>
       </w:r>
       <w:r>
         <w:rPr>
@@ -13533,7 +13604,23 @@
           <w:rFonts w:ascii="Aptos" w:hAnsi="Aptos" w:cs="Times New Roman"/>
           <w:kern w:val="0"/>
         </w:rPr>
-        <w:t xml:space="preserve"> ed., Aschaffenburg: Pattloch, 1978, 57-67.</w:t>
+        <w:t xml:space="preserve"> ed., Aschaffenburg: </w:t>
+      </w:r>
+      <w:proofErr w:type="spellStart"/>
+      <w:r>
+        <w:rPr>
+          <w:rFonts w:ascii="Aptos" w:hAnsi="Aptos" w:cs="Times New Roman"/>
+          <w:kern w:val="0"/>
+        </w:rPr>
+        <w:t>Pattloch</w:t>
+      </w:r>
+      <w:proofErr w:type="spellEnd"/>
+      <w:r>
+        <w:rPr>
+          <w:rFonts w:ascii="Aptos" w:hAnsi="Aptos" w:cs="Times New Roman"/>
+          <w:kern w:val="0"/>
+        </w:rPr>
+        <w:t>, 1978, 57-67.</w:t>
       </w:r>
       <w:r>
         <w:fldChar w:fldCharType="end"/>
@@ -13757,27 +13844,7 @@
           <w:iCs/>
           <w:kern w:val="0"/>
         </w:rPr>
-        <w:t xml:space="preserve">Cristo y el Dios de los cristianos: hacia una comprensión actual de la </w:t>
-      </w:r>
-      <w:proofErr w:type="gramStart"/>
-      <w:r>
-        <w:rPr>
-          <w:rFonts w:ascii="Aptos" w:hAnsi="Aptos" w:cs="Times New Roman"/>
-          <w:i/>
-          <w:iCs/>
-          <w:kern w:val="0"/>
-        </w:rPr>
-        <w:t>teología :</w:t>
-      </w:r>
-      <w:proofErr w:type="gramEnd"/>
-      <w:r>
-        <w:rPr>
-          <w:rFonts w:ascii="Aptos" w:hAnsi="Aptos" w:cs="Times New Roman"/>
-          <w:i/>
-          <w:iCs/>
-          <w:kern w:val="0"/>
-        </w:rPr>
-        <w:t xml:space="preserve"> XVIII Simposio Internacional de Teología de la Universidad de Navarra</w:t>
+        <w:t>Cristo y el Dios de los cristianos: hacia una comprensión actual de la teología : XVIII Simposio Internacional de Teología de la Universidad de Navarra</w:t>
       </w:r>
       <w:r>
         <w:rPr>
@@ -13903,7 +13970,6 @@
         </w:rPr>
         <w:t xml:space="preserve">, «Las Recolecciones en la España del siglo XVI», </w:t>
       </w:r>
-      <w:proofErr w:type="spellStart"/>
       <w:r>
         <w:rPr>
           <w:rFonts w:ascii="Aptos" w:hAnsi="Aptos" w:cs="Times New Roman"/>
@@ -13911,29 +13977,8 @@
           <w:iCs/>
           <w:kern w:val="0"/>
         </w:rPr>
-        <w:t>Scripta</w:t>
-      </w:r>
-      <w:proofErr w:type="spellEnd"/>
-      <w:r>
-        <w:rPr>
-          <w:rFonts w:ascii="Aptos" w:hAnsi="Aptos" w:cs="Times New Roman"/>
-          <w:i/>
-          <w:iCs/>
-          <w:kern w:val="0"/>
-        </w:rPr>
-        <w:t xml:space="preserve"> </w:t>
-      </w:r>
-      <w:proofErr w:type="spellStart"/>
-      <w:r>
-        <w:rPr>
-          <w:rFonts w:ascii="Aptos" w:hAnsi="Aptos" w:cs="Times New Roman"/>
-          <w:i/>
-          <w:iCs/>
-          <w:kern w:val="0"/>
-        </w:rPr>
-        <w:t>theologica</w:t>
-      </w:r>
-      <w:proofErr w:type="spellEnd"/>
+        <w:t>Scripta theologica</w:t>
+      </w:r>
       <w:r>
         <w:rPr>
           <w:rFonts w:ascii="Aptos" w:hAnsi="Aptos" w:cs="Times New Roman"/>
@@ -14146,48 +14191,21 @@
       <w:r>
         <w:fldChar w:fldCharType="separate"/>
       </w:r>
-      <w:proofErr w:type="spellStart"/>
       <w:r>
         <w:rPr>
           <w:rFonts w:ascii="Aptos" w:hAnsi="Aptos" w:cs="Times New Roman"/>
           <w:smallCaps/>
           <w:kern w:val="0"/>
         </w:rPr>
-        <w:t>Congar</w:t>
-      </w:r>
-      <w:proofErr w:type="spellEnd"/>
-      <w:r>
-        <w:rPr>
-          <w:rFonts w:ascii="Aptos" w:hAnsi="Aptos" w:cs="Times New Roman"/>
-          <w:smallCaps/>
-          <w:kern w:val="0"/>
-        </w:rPr>
-        <w:t>, Y.</w:t>
+        <w:t>Congar, Y.</w:t>
       </w:r>
       <w:r>
         <w:rPr>
           <w:rFonts w:ascii="Aptos" w:hAnsi="Aptos" w:cs="Times New Roman"/>
           <w:kern w:val="0"/>
         </w:rPr>
-        <w:t>, «</w:t>
-      </w:r>
-      <w:proofErr w:type="spellStart"/>
-      <w:r>
-        <w:rPr>
-          <w:rFonts w:ascii="Aptos" w:hAnsi="Aptos" w:cs="Times New Roman"/>
-          <w:kern w:val="0"/>
-        </w:rPr>
-        <w:t>Théologie</w:t>
-      </w:r>
-      <w:proofErr w:type="spellEnd"/>
-      <w:r>
-        <w:rPr>
-          <w:rFonts w:ascii="Aptos" w:hAnsi="Aptos" w:cs="Times New Roman"/>
-          <w:kern w:val="0"/>
-        </w:rPr>
-        <w:t xml:space="preserve">», en </w:t>
-      </w:r>
-      <w:proofErr w:type="spellStart"/>
+        <w:t xml:space="preserve">, «Théologie», en </w:t>
+      </w:r>
       <w:r>
         <w:rPr>
           <w:rFonts w:ascii="Aptos" w:hAnsi="Aptos" w:cs="Times New Roman"/>
@@ -14195,49 +14213,8 @@
           <w:iCs/>
           <w:kern w:val="0"/>
         </w:rPr>
-        <w:t>Dictionnaire</w:t>
-      </w:r>
-      <w:proofErr w:type="spellEnd"/>
-      <w:r>
-        <w:rPr>
-          <w:rFonts w:ascii="Aptos" w:hAnsi="Aptos" w:cs="Times New Roman"/>
-          <w:i/>
-          <w:iCs/>
-          <w:kern w:val="0"/>
-        </w:rPr>
-        <w:t xml:space="preserve"> de </w:t>
-      </w:r>
-      <w:proofErr w:type="spellStart"/>
-      <w:r>
-        <w:rPr>
-          <w:rFonts w:ascii="Aptos" w:hAnsi="Aptos" w:cs="Times New Roman"/>
-          <w:i/>
-          <w:iCs/>
-          <w:kern w:val="0"/>
-        </w:rPr>
-        <w:t>théologie</w:t>
-      </w:r>
-      <w:proofErr w:type="spellEnd"/>
-      <w:r>
-        <w:rPr>
-          <w:rFonts w:ascii="Aptos" w:hAnsi="Aptos" w:cs="Times New Roman"/>
-          <w:i/>
-          <w:iCs/>
-          <w:kern w:val="0"/>
-        </w:rPr>
-        <w:t xml:space="preserve"> </w:t>
-      </w:r>
-      <w:proofErr w:type="spellStart"/>
-      <w:r>
-        <w:rPr>
-          <w:rFonts w:ascii="Aptos" w:hAnsi="Aptos" w:cs="Times New Roman"/>
-          <w:i/>
-          <w:iCs/>
-          <w:kern w:val="0"/>
-        </w:rPr>
-        <w:t>catholique</w:t>
-      </w:r>
-      <w:proofErr w:type="spellEnd"/>
+        <w:t>Dictionnaire de théologie catholique</w:t>
+      </w:r>
       <w:r>
         <w:rPr>
           <w:rFonts w:ascii="Aptos" w:hAnsi="Aptos" w:cs="Times New Roman"/>

</xml_diff>